<commit_message>
MDD + More into contrat
</commit_message>
<xml_diff>
--- a/documents/iteration3/LOG210_RapportIteration3_groupe3_equipe5-v1.docx
+++ b/documents/iteration3/LOG210_RapportIteration3_groupe3_equipe5-v1.docx
@@ -859,18 +859,34 @@
     <w:p>
       <w:pPr>
         <w:pStyle w:val="Titredetabledesmatires"/>
+        <w:rPr>
+          <w:color w:val="auto"/>
+        </w:rPr>
       </w:pPr>
       <w:bookmarkStart w:id="0" w:name="_Toc423333195"/>
       <w:r>
+        <w:rPr>
+          <w:color w:val="auto"/>
+        </w:rPr>
         <w:lastRenderedPageBreak/>
         <w:t xml:space="preserve">Table des </w:t>
       </w:r>
       <w:proofErr w:type="spellStart"/>
       <w:r>
+        <w:rPr>
+          <w:color w:val="auto"/>
+        </w:rPr>
         <w:t>matières</w:t>
       </w:r>
       <w:bookmarkEnd w:id="0"/>
       <w:proofErr w:type="spellEnd"/>
+    </w:p>
+    <w:p>
+      <w:pPr>
+        <w:rPr>
+          <w:lang w:val="en-US" w:eastAsia="ja-JP" w:bidi="ar-SA"/>
+        </w:rPr>
+      </w:pPr>
     </w:p>
     <w:p>
       <w:pPr>
@@ -1362,9 +1378,6 @@
     <w:p>
       <w:pPr>
         <w:spacing w:before="120" w:after="120"/>
-        <w:rPr>
-          <w:szCs w:val="28"/>
-        </w:rPr>
       </w:pPr>
       <w:r>
         <w:t>Avec les nouvelles fonctionnalités et tenant compte des anciennes, un acheteur peut créer son compte, modifier son compte et passer une commande sans payer. Il est aussi possible pour un rest</w:t>
@@ -1375,14 +1388,30 @@
     </w:p>
     <w:p>
       <w:pPr>
-        <w:pStyle w:val="Titre11"/>
+        <w:widowControl/>
+        <w:suppressAutoHyphens w:val="0"/>
+        <w:rPr>
+          <w:rFonts w:ascii="Liberation Sans" w:eastAsia="Microsoft YaHei" w:hAnsi="Liberation Sans" w:cs="Mangal" w:hint="eastAsia"/>
+          <w:b/>
+          <w:bCs/>
+          <w:sz w:val="36"/>
+          <w:szCs w:val="36"/>
+        </w:rPr>
+      </w:pPr>
+      <w:bookmarkStart w:id="3" w:name="_Toc421391541"/>
+      <w:bookmarkStart w:id="4" w:name="_Toc423333197"/>
+      <w:bookmarkEnd w:id="3"/>
+      <w:r>
         <w:rPr>
           <w:rFonts w:hint="eastAsia"/>
         </w:rPr>
-      </w:pPr>
-      <w:bookmarkStart w:id="3" w:name="_Toc421391541"/>
-      <w:bookmarkStart w:id="4" w:name="_Toc423333197"/>
-      <w:bookmarkEnd w:id="3"/>
+        <w:br w:type="page"/>
+      </w:r>
+    </w:p>
+    <w:p>
+      <w:pPr>
+        <w:pStyle w:val="Titre11"/>
+      </w:pPr>
       <w:r>
         <w:lastRenderedPageBreak/>
         <w:t>Modèle du domaine</w:t>
@@ -1391,24 +1420,16 @@
     </w:p>
     <w:p>
       <w:pPr>
+        <w:pStyle w:val="Titre11"/>
         <w:jc w:val="center"/>
+        <w:rPr>
+          <w:rFonts w:hint="eastAsia"/>
+        </w:rPr>
       </w:pPr>
       <w:r>
         <w:rPr>
-          <w:noProof/>
-          <w:lang w:eastAsia="fr-CA" w:bidi="ar-SA"/>
+          <w:rFonts w:hint="eastAsia"/>
         </w:rPr>
-        <w:pict>
-          <v:shapetype id="_x0000_t32" coordsize="21600,21600" o:spt="32" o:oned="t" path="m,l21600,21600e" filled="f">
-            <v:path arrowok="t" fillok="f" o:connecttype="none"/>
-            <o:lock v:ext="edit" shapetype="t"/>
-          </v:shapetype>
-          <v:shape id="_x0000_s1042" type="#_x0000_t32" style="position:absolute;left:0;text-align:left;margin-left:149.4pt;margin-top:111.3pt;width:5.25pt;height:0;flip:x;z-index:251666944" o:connectortype="straight">
-            <v:stroke endarrow="block"/>
-          </v:shape>
-        </w:pict>
-      </w:r>
-      <w:r>
         <w:pict>
           <v:shapetype id="_x0000_t75" coordsize="21600,21600" o:spt="75" o:preferrelative="t" path="m@4@5l@4@11@9@11@9@5xe" filled="f" stroked="f">
             <v:stroke joinstyle="miter"/>
@@ -1429,7 +1450,7 @@
             <v:path o:extrusionok="f" gradientshapeok="t" o:connecttype="rect"/>
             <o:lock v:ext="edit" aspectratio="t"/>
           </v:shapetype>
-          <v:shape id="_x0000_i1025" type="#_x0000_t75" style="width:498pt;height:645pt">
+          <v:shape id="_x0000_i1025" type="#_x0000_t75" style="width:465pt;height:625.5pt">
             <v:imagedata r:id="rId7" o:title="LOG210 - MDD - UML State Diagram"/>
           </v:shape>
         </w:pict>
@@ -1437,15 +1458,7 @@
     </w:p>
     <w:p>
       <w:pPr>
-        <w:widowControl/>
-        <w:suppressAutoHyphens w:val="0"/>
-        <w:rPr>
-          <w:rFonts w:ascii="Liberation Sans" w:hAnsi="Liberation Sans"/>
-          <w:b/>
-          <w:bCs/>
-          <w:sz w:val="36"/>
-          <w:szCs w:val="36"/>
-        </w:rPr>
+        <w:jc w:val="center"/>
       </w:pPr>
     </w:p>
     <w:p>
@@ -2862,9 +2875,41 @@
           <w:p>
             <w:pPr>
               <w:pStyle w:val="Contenudetableau"/>
-            </w:pPr>
-            <w:r>
-              <w:t>Aucune</w:t>
+              <w:numPr>
+                <w:ilvl w:val="0"/>
+                <w:numId w:val="14"/>
+              </w:numPr>
+            </w:pPr>
+            <w:r>
+              <w:t xml:space="preserve">Des instances de </w:t>
+            </w:r>
+            <w:proofErr w:type="spellStart"/>
+            <w:r>
+              <w:t>OrderTax</w:t>
+            </w:r>
+            <w:proofErr w:type="spellEnd"/>
+            <w:r>
+              <w:t xml:space="preserve"> peuvent être créée</w:t>
+            </w:r>
+          </w:p>
+          <w:p>
+            <w:pPr>
+              <w:pStyle w:val="Contenudetableau"/>
+              <w:numPr>
+                <w:ilvl w:val="0"/>
+                <w:numId w:val="14"/>
+              </w:numPr>
+            </w:pPr>
+            <w:r>
+              <w:t xml:space="preserve">L'attribut total de </w:t>
+            </w:r>
+            <w:proofErr w:type="spellStart"/>
+            <w:r>
+              <w:t>order</w:t>
+            </w:r>
+            <w:proofErr w:type="spellEnd"/>
+            <w:r>
+              <w:t xml:space="preserve"> est mis à jour</w:t>
             </w:r>
           </w:p>
         </w:tc>
@@ -4552,6 +4597,119 @@
     </w:lvl>
   </w:abstractNum>
   <w:abstractNum w:abstractNumId="1">
+    <w:nsid w:val="130C70CC"/>
+    <w:multiLevelType w:val="hybridMultilevel"/>
+    <w:tmpl w:val="06C862FA"/>
+    <w:lvl w:ilvl="0" w:tplc="0C0C0001">
+      <w:start w:val="1"/>
+      <w:numFmt w:val="bullet"/>
+      <w:lvlText w:val=""/>
+      <w:lvlJc w:val="left"/>
+      <w:pPr>
+        <w:ind w:left="720" w:hanging="360"/>
+      </w:pPr>
+      <w:rPr>
+        <w:rFonts w:ascii="Symbol" w:hAnsi="Symbol" w:hint="default"/>
+      </w:rPr>
+    </w:lvl>
+    <w:lvl w:ilvl="1" w:tplc="0C0C0003" w:tentative="1">
+      <w:start w:val="1"/>
+      <w:numFmt w:val="bullet"/>
+      <w:lvlText w:val="o"/>
+      <w:lvlJc w:val="left"/>
+      <w:pPr>
+        <w:ind w:left="1440" w:hanging="360"/>
+      </w:pPr>
+      <w:rPr>
+        <w:rFonts w:ascii="Courier New" w:hAnsi="Courier New" w:cs="Courier New" w:hint="default"/>
+      </w:rPr>
+    </w:lvl>
+    <w:lvl w:ilvl="2" w:tplc="0C0C0005" w:tentative="1">
+      <w:start w:val="1"/>
+      <w:numFmt w:val="bullet"/>
+      <w:lvlText w:val=""/>
+      <w:lvlJc w:val="left"/>
+      <w:pPr>
+        <w:ind w:left="2160" w:hanging="360"/>
+      </w:pPr>
+      <w:rPr>
+        <w:rFonts w:ascii="Wingdings" w:hAnsi="Wingdings" w:hint="default"/>
+      </w:rPr>
+    </w:lvl>
+    <w:lvl w:ilvl="3" w:tplc="0C0C0001" w:tentative="1">
+      <w:start w:val="1"/>
+      <w:numFmt w:val="bullet"/>
+      <w:lvlText w:val=""/>
+      <w:lvlJc w:val="left"/>
+      <w:pPr>
+        <w:ind w:left="2880" w:hanging="360"/>
+      </w:pPr>
+      <w:rPr>
+        <w:rFonts w:ascii="Symbol" w:hAnsi="Symbol" w:hint="default"/>
+      </w:rPr>
+    </w:lvl>
+    <w:lvl w:ilvl="4" w:tplc="0C0C0003" w:tentative="1">
+      <w:start w:val="1"/>
+      <w:numFmt w:val="bullet"/>
+      <w:lvlText w:val="o"/>
+      <w:lvlJc w:val="left"/>
+      <w:pPr>
+        <w:ind w:left="3600" w:hanging="360"/>
+      </w:pPr>
+      <w:rPr>
+        <w:rFonts w:ascii="Courier New" w:hAnsi="Courier New" w:cs="Courier New" w:hint="default"/>
+      </w:rPr>
+    </w:lvl>
+    <w:lvl w:ilvl="5" w:tplc="0C0C0005" w:tentative="1">
+      <w:start w:val="1"/>
+      <w:numFmt w:val="bullet"/>
+      <w:lvlText w:val=""/>
+      <w:lvlJc w:val="left"/>
+      <w:pPr>
+        <w:ind w:left="4320" w:hanging="360"/>
+      </w:pPr>
+      <w:rPr>
+        <w:rFonts w:ascii="Wingdings" w:hAnsi="Wingdings" w:hint="default"/>
+      </w:rPr>
+    </w:lvl>
+    <w:lvl w:ilvl="6" w:tplc="0C0C0001" w:tentative="1">
+      <w:start w:val="1"/>
+      <w:numFmt w:val="bullet"/>
+      <w:lvlText w:val=""/>
+      <w:lvlJc w:val="left"/>
+      <w:pPr>
+        <w:ind w:left="5040" w:hanging="360"/>
+      </w:pPr>
+      <w:rPr>
+        <w:rFonts w:ascii="Symbol" w:hAnsi="Symbol" w:hint="default"/>
+      </w:rPr>
+    </w:lvl>
+    <w:lvl w:ilvl="7" w:tplc="0C0C0003" w:tentative="1">
+      <w:start w:val="1"/>
+      <w:numFmt w:val="bullet"/>
+      <w:lvlText w:val="o"/>
+      <w:lvlJc w:val="left"/>
+      <w:pPr>
+        <w:ind w:left="5760" w:hanging="360"/>
+      </w:pPr>
+      <w:rPr>
+        <w:rFonts w:ascii="Courier New" w:hAnsi="Courier New" w:cs="Courier New" w:hint="default"/>
+      </w:rPr>
+    </w:lvl>
+    <w:lvl w:ilvl="8" w:tplc="0C0C0005" w:tentative="1">
+      <w:start w:val="1"/>
+      <w:numFmt w:val="bullet"/>
+      <w:lvlText w:val=""/>
+      <w:lvlJc w:val="left"/>
+      <w:pPr>
+        <w:ind w:left="6480" w:hanging="360"/>
+      </w:pPr>
+      <w:rPr>
+        <w:rFonts w:ascii="Wingdings" w:hAnsi="Wingdings" w:hint="default"/>
+      </w:rPr>
+    </w:lvl>
+  </w:abstractNum>
+  <w:abstractNum w:abstractNumId="2">
     <w:nsid w:val="16846F22"/>
     <w:multiLevelType w:val="multilevel"/>
     <w:tmpl w:val="6622C06E"/>
@@ -4664,7 +4822,7 @@
       </w:rPr>
     </w:lvl>
   </w:abstractNum>
-  <w:abstractNum w:abstractNumId="2">
+  <w:abstractNum w:abstractNumId="3">
     <w:nsid w:val="190E6881"/>
     <w:multiLevelType w:val="multilevel"/>
     <w:tmpl w:val="CFBAC280"/>
@@ -4777,7 +4935,7 @@
       </w:rPr>
     </w:lvl>
   </w:abstractNum>
-  <w:abstractNum w:abstractNumId="3">
+  <w:abstractNum w:abstractNumId="4">
     <w:nsid w:val="1BE66B43"/>
     <w:multiLevelType w:val="multilevel"/>
     <w:tmpl w:val="7FA2C884"/>
@@ -4917,7 +5075,7 @@
       </w:rPr>
     </w:lvl>
   </w:abstractNum>
-  <w:abstractNum w:abstractNumId="4">
+  <w:abstractNum w:abstractNumId="5">
     <w:nsid w:val="1FAD5E8F"/>
     <w:multiLevelType w:val="multilevel"/>
     <w:tmpl w:val="DBFA9978"/>
@@ -5030,7 +5188,7 @@
       </w:rPr>
     </w:lvl>
   </w:abstractNum>
-  <w:abstractNum w:abstractNumId="5">
+  <w:abstractNum w:abstractNumId="6">
     <w:nsid w:val="206331F1"/>
     <w:multiLevelType w:val="multilevel"/>
     <w:tmpl w:val="59C8C18E"/>
@@ -5143,7 +5301,7 @@
       </w:rPr>
     </w:lvl>
   </w:abstractNum>
-  <w:abstractNum w:abstractNumId="6">
+  <w:abstractNum w:abstractNumId="7">
     <w:nsid w:val="252A7591"/>
     <w:multiLevelType w:val="multilevel"/>
     <w:tmpl w:val="3A263472"/>
@@ -5265,7 +5423,7 @@
       </w:pPr>
     </w:lvl>
   </w:abstractNum>
-  <w:abstractNum w:abstractNumId="7">
+  <w:abstractNum w:abstractNumId="8">
     <w:nsid w:val="2F79788E"/>
     <w:multiLevelType w:val="hybridMultilevel"/>
     <w:tmpl w:val="B1D6E168"/>
@@ -5378,7 +5536,7 @@
       </w:rPr>
     </w:lvl>
   </w:abstractNum>
-  <w:abstractNum w:abstractNumId="8">
+  <w:abstractNum w:abstractNumId="9">
     <w:nsid w:val="3CDE58BE"/>
     <w:multiLevelType w:val="multilevel"/>
     <w:tmpl w:val="5B44C482"/>
@@ -5491,7 +5649,7 @@
       </w:rPr>
     </w:lvl>
   </w:abstractNum>
-  <w:abstractNum w:abstractNumId="9">
+  <w:abstractNum w:abstractNumId="10">
     <w:nsid w:val="49450ED0"/>
     <w:multiLevelType w:val="multilevel"/>
     <w:tmpl w:val="DDC6A3B0"/>
@@ -5604,7 +5762,7 @@
       </w:rPr>
     </w:lvl>
   </w:abstractNum>
-  <w:abstractNum w:abstractNumId="10">
+  <w:abstractNum w:abstractNumId="11">
     <w:nsid w:val="4CAC1BA3"/>
     <w:multiLevelType w:val="multilevel"/>
     <w:tmpl w:val="E8A6C106"/>
@@ -5717,7 +5875,7 @@
       </w:rPr>
     </w:lvl>
   </w:abstractNum>
-  <w:abstractNum w:abstractNumId="11">
+  <w:abstractNum w:abstractNumId="12">
     <w:nsid w:val="62983327"/>
     <w:multiLevelType w:val="multilevel"/>
     <w:tmpl w:val="154EB87A"/>
@@ -5830,7 +5988,7 @@
       </w:rPr>
     </w:lvl>
   </w:abstractNum>
-  <w:abstractNum w:abstractNumId="12">
+  <w:abstractNum w:abstractNumId="13">
     <w:nsid w:val="79B60FE2"/>
     <w:multiLevelType w:val="multilevel"/>
     <w:tmpl w:val="2D6C00E4"/>
@@ -5944,43 +6102,46 @@
     </w:lvl>
   </w:abstractNum>
   <w:num w:numId="1">
+    <w:abstractNumId w:val="4"/>
+  </w:num>
+  <w:num w:numId="2">
+    <w:abstractNumId w:val="13"/>
+  </w:num>
+  <w:num w:numId="3">
+    <w:abstractNumId w:val="10"/>
+  </w:num>
+  <w:num w:numId="4">
     <w:abstractNumId w:val="3"/>
   </w:num>
-  <w:num w:numId="2">
-    <w:abstractNumId w:val="12"/>
-  </w:num>
-  <w:num w:numId="3">
-    <w:abstractNumId w:val="9"/>
-  </w:num>
-  <w:num w:numId="4">
-    <w:abstractNumId w:val="2"/>
-  </w:num>
   <w:num w:numId="5">
-    <w:abstractNumId w:val="5"/>
+    <w:abstractNumId w:val="6"/>
   </w:num>
   <w:num w:numId="6">
     <w:abstractNumId w:val="0"/>
   </w:num>
   <w:num w:numId="7">
-    <w:abstractNumId w:val="4"/>
+    <w:abstractNumId w:val="5"/>
   </w:num>
   <w:num w:numId="8">
-    <w:abstractNumId w:val="1"/>
+    <w:abstractNumId w:val="2"/>
   </w:num>
   <w:num w:numId="9">
+    <w:abstractNumId w:val="12"/>
+  </w:num>
+  <w:num w:numId="10">
     <w:abstractNumId w:val="11"/>
   </w:num>
-  <w:num w:numId="10">
-    <w:abstractNumId w:val="10"/>
+  <w:num w:numId="11">
+    <w:abstractNumId w:val="9"/>
   </w:num>
-  <w:num w:numId="11">
+  <w:num w:numId="12">
+    <w:abstractNumId w:val="7"/>
+  </w:num>
+  <w:num w:numId="13">
     <w:abstractNumId w:val="8"/>
   </w:num>
-  <w:num w:numId="12">
-    <w:abstractNumId w:val="6"/>
-  </w:num>
-  <w:num w:numId="13">
-    <w:abstractNumId w:val="7"/>
+  <w:num w:numId="14">
+    <w:abstractNumId w:val="1"/>
   </w:num>
 </w:numbering>
 </file>

</xml_diff>

<commit_message>
DS pour passer commande
</commit_message>
<xml_diff>
--- a/documents/iteration3/LOG210_RapportIteration3_groupe3_equipe5-v1.docx
+++ b/documents/iteration3/LOG210_RapportIteration3_groupe3_equipe5-v1.docx
@@ -1455,6 +1455,9 @@
           </v:shape>
         </w:pict>
       </w:r>
+      <w:r>
+        <w:t>A</w:t>
+      </w:r>
     </w:p>
     <w:p>
       <w:pPr>
@@ -4337,24 +4340,26 @@
         <w:t>Diagrammes de séquence</w:t>
       </w:r>
       <w:bookmarkEnd w:id="9"/>
+      <w:r>
+        <w:t xml:space="preserve"> et RDCU</w:t>
+      </w:r>
     </w:p>
     <w:p>
       <w:pPr>
-        <w:pStyle w:val="Titre11"/>
+        <w:jc w:val="center"/>
+      </w:pPr>
+      <w:bookmarkStart w:id="10" w:name="_GoBack"/>
+      <w:bookmarkEnd w:id="10"/>
+      <w:r>
         <w:rPr>
           <w:rFonts w:hint="eastAsia"/>
         </w:rPr>
-      </w:pPr>
-      <w:bookmarkStart w:id="10" w:name="_GoBack"/>
-      <w:bookmarkEnd w:id="10"/>
-    </w:p>
-    <w:p>
-      <w:pPr>
-        <w:pStyle w:val="Titre11"/>
-        <w:rPr>
-          <w:rFonts w:hint="eastAsia"/>
-        </w:rPr>
-      </w:pPr>
+        <w:pict>
+          <v:shape id="_x0000_i1026" type="#_x0000_t75" style="width:417.75pt;height:639pt">
+            <v:imagedata r:id="rId10" o:title="LOG210 - SD - Passer une commande"/>
+          </v:shape>
+        </w:pict>
+      </w:r>
     </w:p>
     <w:p>
       <w:pPr>
@@ -4370,12 +4375,6 @@
       </w:pPr>
       <w:bookmarkStart w:id="11" w:name="_Toc421391545"/>
       <w:bookmarkEnd w:id="11"/>
-      <w:r>
-        <w:rPr>
-          <w:rFonts w:hint="eastAsia"/>
-        </w:rPr>
-        <w:br w:type="page"/>
-      </w:r>
     </w:p>
     <w:p>
       <w:pPr>
@@ -4449,13 +4448,10 @@
         <w:t>, la préparation</w:t>
       </w:r>
       <w:r>
-        <w:t xml:space="preserve">, </w:t>
+        <w:t xml:space="preserve"> </w:t>
       </w:r>
       <w:r>
-        <w:t>l’</w:t>
-      </w:r>
-      <w:r>
-        <w:t>avertissement de l’état par SMS et le payement</w:t>
+        <w:t>et le payement</w:t>
       </w:r>
       <w:r>
         <w:t xml:space="preserve"> de la commande par l’utilisateur</w:t>

</xml_diff>